<commit_message>
penultimate 2: electric boogaloo
</commit_message>
<xml_diff>
--- a/README.docx
+++ b/README.docx
@@ -5,19 +5,23 @@
     <w:p>
       <w:pPr>
         <w:rPr>
+          <w:sz w:val="24"/>
+          <w:szCs w:val="24"/>
           <w:u w:val="single"/>
         </w:rPr>
       </w:pPr>
       <w:r>
         <w:rPr>
+          <w:sz w:val="24"/>
+          <w:szCs w:val="24"/>
           <w:u w:val="single"/>
         </w:rPr>
-        <w:t>Viewing the visualisation</w:t>
-      </w:r>
-    </w:p>
-    <w:p>
-      <w:r>
-        <w:t xml:space="preserve">You can open the index.html file and everything should work perfectly. If not you can also access the visualisation at </w:t>
+        <w:t>Data Visualisation Folder</w:t>
+      </w:r>
+    </w:p>
+    <w:p>
+      <w:r>
+        <w:t xml:space="preserve">You can open the index.html file and everything should work. If not you can also access the visualisation at </w:t>
       </w:r>
       <w:hyperlink r:id="rId5" w:history="1">
         <w:r>
@@ -34,44 +38,102 @@
     <w:p>
       <w:pPr>
         <w:rPr>
+          <w:sz w:val="24"/>
+          <w:szCs w:val="24"/>
           <w:u w:val="single"/>
         </w:rPr>
       </w:pPr>
       <w:r>
+        <w:rPr>
+          <w:sz w:val="24"/>
+          <w:szCs w:val="24"/>
+          <w:u w:val="single"/>
+        </w:rPr>
+        <w:t>Data Analysis Folder</w:t>
+      </w:r>
+    </w:p>
+    <w:p>
+      <w:pPr>
+        <w:pStyle w:val="NoSpacing"/>
         <w:rPr>
           <w:u w:val="single"/>
         </w:rPr>
-        <w:t>Viewing data analysis</w:t>
-      </w:r>
-    </w:p>
-    <w:p>
-      <w:r>
-        <w:t>I did all my data analysis in VScode using the jupyter notebook extension to easily see the charts. If this doesn’t work for you I will include all the same material at the bottom of this file.</w:t>
-      </w:r>
-    </w:p>
-    <w:p>
-      <w:pPr>
+      </w:pPr>
+      <w:r>
         <w:rPr>
           <w:u w:val="single"/>
         </w:rPr>
-      </w:pPr>
-      <w:r>
+        <w:t>dataAnalysis.py</w:t>
+      </w:r>
+    </w:p>
+    <w:p>
+      <w:pPr>
+        <w:pStyle w:val="NoSpacing"/>
+      </w:pPr>
+      <w:r>
+        <w:t xml:space="preserve">I did all my data analysis in </w:t>
+      </w:r>
+      <w:proofErr w:type="spellStart"/>
+      <w:r>
+        <w:t>VScode</w:t>
+      </w:r>
+      <w:proofErr w:type="spellEnd"/>
+      <w:r>
+        <w:t xml:space="preserve"> using the </w:t>
+      </w:r>
+      <w:proofErr w:type="spellStart"/>
+      <w:r>
+        <w:t>jupyter</w:t>
+      </w:r>
+      <w:proofErr w:type="spellEnd"/>
+      <w:r>
+        <w:t xml:space="preserve"> notebook extension to easily see the charts. If this doesn’t work for you I will include all the same material at the bottom of this </w:t>
+      </w:r>
+      <w:r>
+        <w:t>README</w:t>
+      </w:r>
+      <w:r>
+        <w:t>.</w:t>
+      </w:r>
+    </w:p>
+    <w:p>
+      <w:pPr>
+        <w:pStyle w:val="NoSpacing"/>
+      </w:pPr>
+    </w:p>
+    <w:p>
+      <w:pPr>
+        <w:pStyle w:val="NoSpacing"/>
         <w:rPr>
           <w:u w:val="single"/>
         </w:rPr>
-        <w:t>Viewing data manipulation</w:t>
-      </w:r>
-    </w:p>
-    <w:p>
-      <w:r>
-        <w:t>Additionally I have included the file I used to manipulate my downloaded CSVs and create the CSVs I needed for my visualisations. B</w:t>
-      </w:r>
-      <w:r>
-        <w:t>ut as it was an iterative process and I didn’t save every step of the process the code does not run or provide an exact impression of the route I took.</w:t>
-      </w:r>
-    </w:p>
-    <w:p>
-      <w:pPr>
+      </w:pPr>
+      <w:r>
+        <w:rPr>
+          <w:u w:val="single"/>
+        </w:rPr>
+        <w:t>dataManipulation.py</w:t>
+      </w:r>
+    </w:p>
+    <w:p>
+      <w:pPr>
+        <w:pStyle w:val="NoSpacing"/>
+      </w:pPr>
+      <w:r>
+        <w:t>Additionally I have included the file I used to manipulate my downloaded CSVs and create the CSVs I needed for my visualisations. But as it was an iterative process and I didn’t save every step of the process the code does not run or provide an exact impression of the route I took.</w:t>
+      </w:r>
+    </w:p>
+    <w:p>
+      <w:pPr>
+        <w:pStyle w:val="NoSpacing"/>
+        <w:rPr>
+          <w:u w:val="single"/>
+        </w:rPr>
+      </w:pPr>
+    </w:p>
+    <w:p>
+      <w:pPr>
+        <w:pStyle w:val="NoSpacing"/>
         <w:rPr>
           <w:u w:val="single"/>
         </w:rPr>
@@ -81,6 +143,31 @@
           <w:u w:val="single"/>
         </w:rPr>
         <w:t>CSV files</w:t>
+      </w:r>
+    </w:p>
+    <w:p>
+      <w:pPr>
+        <w:pStyle w:val="NoSpacing"/>
+        <w:numPr>
+          <w:ilvl w:val="0"/>
+          <w:numId w:val="1"/>
+        </w:numPr>
+      </w:pPr>
+      <w:proofErr w:type="spellStart"/>
+      <w:r>
+        <w:t>metacritic_movies</w:t>
+      </w:r>
+      <w:proofErr w:type="spellEnd"/>
+      <w:r>
+        <w:t xml:space="preserve"> &amp; </w:t>
+      </w:r>
+      <w:proofErr w:type="spellStart"/>
+      <w:r>
+        <w:t>Oscars_df</w:t>
+      </w:r>
+      <w:proofErr w:type="spellEnd"/>
+      <w:r>
+        <w:t>: The two original CSV I downloaded from Kaggle.</w:t>
       </w:r>
     </w:p>
     <w:p>
@@ -92,7 +179,7 @@
         </w:numPr>
       </w:pPr>
       <w:r>
-        <w:t>metacritic_movies &amp; Oscars_df: The two original CSV I downloaded from Kaggle.</w:t>
+        <w:t>reviewNumberFrame1990 &amp; reviewNumberFrame1996</w:t>
       </w:r>
     </w:p>
     <w:p>
@@ -102,9 +189,17 @@
           <w:ilvl w:val="0"/>
           <w:numId w:val="1"/>
         </w:numPr>
-      </w:pPr>
-      <w:r>
-        <w:t>reviewNumberFrame1990 &amp; reviewNumberFrame1996</w:t>
+        <w:rPr>
+          <w:u w:val="single"/>
+        </w:rPr>
+      </w:pPr>
+      <w:proofErr w:type="spellStart"/>
+      <w:r>
+        <w:t>winnerLine</w:t>
+      </w:r>
+      <w:proofErr w:type="spellEnd"/>
+      <w:r>
+        <w:t>: Simple CSV for my first visualisation.</w:t>
       </w:r>
     </w:p>
     <w:p>
@@ -114,40 +209,18 @@
           <w:ilvl w:val="0"/>
           <w:numId w:val="1"/>
         </w:numPr>
-      </w:pPr>
-      <w:r>
-        <w:t>winnerLine: Simple CSV for my first visualisation.</w:t>
-      </w:r>
-    </w:p>
-    <w:p>
-      <w:pPr>
-        <w:pStyle w:val="ListParagraph"/>
-        <w:numPr>
-          <w:ilvl w:val="0"/>
-          <w:numId w:val="1"/>
-        </w:numPr>
-      </w:pPr>
-      <w:r>
-        <w:t xml:space="preserve">oscarFrameFinal: The final </w:t>
-      </w:r>
-      <w:r>
-        <w:t>CSV</w:t>
-      </w:r>
-      <w:r>
-        <w:t xml:space="preserve"> I constructed </w:t>
-      </w:r>
-      <w:r>
-        <w:t>that is behind my second visualisation.</w:t>
-      </w:r>
-    </w:p>
-    <w:p>
-      <w:pPr>
-        <w:pStyle w:val="ListParagraph"/>
-        <w:numPr>
-          <w:ilvl w:val="0"/>
-          <w:numId w:val="1"/>
-        </w:numPr>
-      </w:pPr>
+        <w:rPr>
+          <w:u w:val="single"/>
+        </w:rPr>
+      </w:pPr>
+      <w:proofErr w:type="spellStart"/>
+      <w:r>
+        <w:t>oscarFrameFinal</w:t>
+      </w:r>
+      <w:proofErr w:type="spellEnd"/>
+      <w:r>
+        <w:t>: The CSV I constructed for my second visualisation</w:t>
+      </w:r>
     </w:p>
     <w:sectPr>
       <w:pgSz w:w="11906" w:h="16838"/>
@@ -164,7 +237,7 @@
   <w:abstractNum w:abstractNumId="0" w15:restartNumberingAfterBreak="0">
     <w:nsid w:val="0A272BFB"/>
     <w:multiLevelType w:val="hybridMultilevel"/>
-    <w:tmpl w:val="D58CD3DA"/>
+    <w:tmpl w:val="0192A47A"/>
     <w:lvl w:ilvl="0" w:tplc="08090001">
       <w:start w:val="1"/>
       <w:numFmt w:val="bullet"/>
@@ -856,6 +929,15 @@
       <w:shd w:val="clear" w:color="auto" w:fill="E1DFDD"/>
     </w:rPr>
   </w:style>
+  <w:style w:type="paragraph" w:styleId="NoSpacing">
+    <w:name w:val="No Spacing"/>
+    <w:uiPriority w:val="1"/>
+    <w:qFormat/>
+    <w:rsid w:val="00FB58C2"/>
+    <w:pPr>
+      <w:spacing w:after="0" w:line="240" w:lineRule="auto"/>
+    </w:pPr>
+  </w:style>
 </w:styles>
 </file>
 

</xml_diff>

<commit_message>
I think this is it
</commit_message>
<xml_diff>
--- a/README.docx
+++ b/README.docx
@@ -1,6 +1,6 @@
 
 <file path=word/document.xml><?xml version="1.0" encoding="utf-8"?>
-<w:document xmlns:wpc="http://schemas.microsoft.com/office/word/2010/wordprocessingCanvas" xmlns:cx="http://schemas.microsoft.com/office/drawing/2014/chartex" xmlns:cx1="http://schemas.microsoft.com/office/drawing/2015/9/8/chartex" xmlns:cx2="http://schemas.microsoft.com/office/drawing/2015/10/21/chartex" xmlns:cx3="http://schemas.microsoft.com/office/drawing/2016/5/9/chartex" xmlns:cx4="http://schemas.microsoft.com/office/drawing/2016/5/10/chartex" xmlns:cx5="http://schemas.microsoft.com/office/drawing/2016/5/11/chartex" xmlns:cx6="http://schemas.microsoft.com/office/drawing/2016/5/12/chartex" xmlns:cx7="http://schemas.microsoft.com/office/drawing/2016/5/13/chartex" xmlns:cx8="http://schemas.microsoft.com/office/drawing/2016/5/14/chartex" xmlns:mc="http://schemas.openxmlformats.org/markup-compatibility/2006" xmlns:aink="http://schemas.microsoft.com/office/drawing/2016/ink" xmlns:am3d="http://schemas.microsoft.com/office/drawing/2017/model3d" xmlns:o="urn:schemas-microsoft-com:office:office" xmlns:r="http://schemas.openxmlformats.org/officeDocument/2006/relationships" xmlns:m="http://schemas.openxmlformats.org/officeDocument/2006/math" xmlns:v="urn:schemas-microsoft-com:vml" xmlns:wp14="http://schemas.microsoft.com/office/word/2010/wordprocessingDrawing" xmlns:wp="http://schemas.openxmlformats.org/drawingml/2006/wordprocessingDrawing" xmlns:w10="urn:schemas-microsoft-com:office:word" xmlns:w="http://schemas.openxmlformats.org/wordprocessingml/2006/main" xmlns:w14="http://schemas.microsoft.com/office/word/2010/wordml" xmlns:w15="http://schemas.microsoft.com/office/word/2012/wordml" xmlns:w16cex="http://schemas.microsoft.com/office/word/2018/wordml/cex" xmlns:w16cid="http://schemas.microsoft.com/office/word/2016/wordml/cid" xmlns:w16="http://schemas.microsoft.com/office/word/2018/wordml" xmlns:w16sdtdh="http://schemas.microsoft.com/office/word/2020/wordml/sdtdatahash" xmlns:w16se="http://schemas.microsoft.com/office/word/2015/wordml/symex" xmlns:wpg="http://schemas.microsoft.com/office/word/2010/wordprocessingGroup" xmlns:wpi="http://schemas.microsoft.com/office/word/2010/wordprocessingInk" xmlns:wne="http://schemas.microsoft.com/office/word/2006/wordml" xmlns:wps="http://schemas.microsoft.com/office/word/2010/wordprocessingShape" mc:Ignorable="w14 w15 w16se w16cid w16 w16cex w16sdtdh wp14">
+<w:document xmlns:wpc="http://schemas.microsoft.com/office/word/2010/wordprocessingCanvas" xmlns:cx="http://schemas.microsoft.com/office/drawing/2014/chartex" xmlns:cx1="http://schemas.microsoft.com/office/drawing/2015/9/8/chartex" xmlns:cx2="http://schemas.microsoft.com/office/drawing/2015/10/21/chartex" xmlns:cx3="http://schemas.microsoft.com/office/drawing/2016/5/9/chartex" xmlns:cx4="http://schemas.microsoft.com/office/drawing/2016/5/10/chartex" xmlns:cx5="http://schemas.microsoft.com/office/drawing/2016/5/11/chartex" xmlns:cx6="http://schemas.microsoft.com/office/drawing/2016/5/12/chartex" xmlns:cx7="http://schemas.microsoft.com/office/drawing/2016/5/13/chartex" xmlns:cx8="http://schemas.microsoft.com/office/drawing/2016/5/14/chartex" xmlns:mc="http://schemas.openxmlformats.org/markup-compatibility/2006" xmlns:aink="http://schemas.microsoft.com/office/drawing/2016/ink" xmlns:am3d="http://schemas.microsoft.com/office/drawing/2017/model3d" xmlns:o="urn:schemas-microsoft-com:office:office" xmlns:oel="http://schemas.microsoft.com/office/2019/extlst" xmlns:r="http://schemas.openxmlformats.org/officeDocument/2006/relationships" xmlns:m="http://schemas.openxmlformats.org/officeDocument/2006/math" xmlns:v="urn:schemas-microsoft-com:vml" xmlns:wp14="http://schemas.microsoft.com/office/word/2010/wordprocessingDrawing" xmlns:wp="http://schemas.openxmlformats.org/drawingml/2006/wordprocessingDrawing" xmlns:w10="urn:schemas-microsoft-com:office:word" xmlns:w="http://schemas.openxmlformats.org/wordprocessingml/2006/main" xmlns:w14="http://schemas.microsoft.com/office/word/2010/wordml" xmlns:w15="http://schemas.microsoft.com/office/word/2012/wordml" xmlns:w16cex="http://schemas.microsoft.com/office/word/2018/wordml/cex" xmlns:w16cid="http://schemas.microsoft.com/office/word/2016/wordml/cid" xmlns:w16="http://schemas.microsoft.com/office/word/2018/wordml" xmlns:w16sdtdh="http://schemas.microsoft.com/office/word/2020/wordml/sdtdatahash" xmlns:w16se="http://schemas.microsoft.com/office/word/2015/wordml/symex" xmlns:wpg="http://schemas.microsoft.com/office/word/2010/wordprocessingGroup" xmlns:wpi="http://schemas.microsoft.com/office/word/2010/wordprocessingInk" xmlns:wne="http://schemas.microsoft.com/office/word/2006/wordml" xmlns:wps="http://schemas.microsoft.com/office/word/2010/wordprocessingShape" mc:Ignorable="w14 w15 w16se w16cid w16 w16cex w16sdtdh wp14">
   <w:body>
     <w:p>
       <w:pPr>
@@ -95,7 +95,49 @@
       </w:r>
       <w:proofErr w:type="spellEnd"/>
       <w:r>
-        <w:t xml:space="preserve"> notebook extension to easily see the charts. If this doesn’t work for you I will include all the same material at the bottom of this </w:t>
+        <w:t xml:space="preserve"> notebook extension to easily see the charts.</w:t>
+      </w:r>
+      <w:r>
+        <w:t xml:space="preserve"> As long as dataAnalysis.py is opened in </w:t>
+      </w:r>
+      <w:proofErr w:type="spellStart"/>
+      <w:r>
+        <w:t>VScode</w:t>
+      </w:r>
+      <w:proofErr w:type="spellEnd"/>
+      <w:r>
+        <w:t xml:space="preserve"> with the </w:t>
+      </w:r>
+      <w:proofErr w:type="spellStart"/>
+      <w:r>
+        <w:t>jupyter</w:t>
+      </w:r>
+      <w:proofErr w:type="spellEnd"/>
+      <w:r>
+        <w:t xml:space="preserve"> notebook extension enabled, the analysis should be viewable by clicking “Run Cell” at the top of the file.</w:t>
+      </w:r>
+    </w:p>
+    <w:p>
+      <w:pPr>
+        <w:pStyle w:val="NoSpacing"/>
+      </w:pPr>
+      <w:r>
+        <w:t>Just in case that fails to work</w:t>
+      </w:r>
+      <w:r>
+        <w:t xml:space="preserve"> I </w:t>
+      </w:r>
+      <w:r>
+        <w:t>have</w:t>
+      </w:r>
+      <w:r>
+        <w:t xml:space="preserve"> include</w:t>
+      </w:r>
+      <w:r>
+        <w:t>d</w:t>
+      </w:r>
+      <w:r>
+        <w:t xml:space="preserve"> all the same material at the bottom of this </w:t>
       </w:r>
       <w:r>
         <w:t>README</w:t>
@@ -881,7 +923,7 @@
 </file>
 
 <file path=word/numbering.xml><?xml version="1.0" encoding="utf-8"?>
-<w:numbering xmlns:wpc="http://schemas.microsoft.com/office/word/2010/wordprocessingCanvas" xmlns:cx="http://schemas.microsoft.com/office/drawing/2014/chartex" xmlns:cx1="http://schemas.microsoft.com/office/drawing/2015/9/8/chartex" xmlns:cx2="http://schemas.microsoft.com/office/drawing/2015/10/21/chartex" xmlns:cx3="http://schemas.microsoft.com/office/drawing/2016/5/9/chartex" xmlns:cx4="http://schemas.microsoft.com/office/drawing/2016/5/10/chartex" xmlns:cx5="http://schemas.microsoft.com/office/drawing/2016/5/11/chartex" xmlns:cx6="http://schemas.microsoft.com/office/drawing/2016/5/12/chartex" xmlns:cx7="http://schemas.microsoft.com/office/drawing/2016/5/13/chartex" xmlns:cx8="http://schemas.microsoft.com/office/drawing/2016/5/14/chartex" xmlns:mc="http://schemas.openxmlformats.org/markup-compatibility/2006" xmlns:aink="http://schemas.microsoft.com/office/drawing/2016/ink" xmlns:am3d="http://schemas.microsoft.com/office/drawing/2017/model3d" xmlns:o="urn:schemas-microsoft-com:office:office" xmlns:r="http://schemas.openxmlformats.org/officeDocument/2006/relationships" xmlns:m="http://schemas.openxmlformats.org/officeDocument/2006/math" xmlns:v="urn:schemas-microsoft-com:vml" xmlns:wp14="http://schemas.microsoft.com/office/word/2010/wordprocessingDrawing" xmlns:wp="http://schemas.openxmlformats.org/drawingml/2006/wordprocessingDrawing" xmlns:w10="urn:schemas-microsoft-com:office:word" xmlns:w="http://schemas.openxmlformats.org/wordprocessingml/2006/main" xmlns:w14="http://schemas.microsoft.com/office/word/2010/wordml" xmlns:w15="http://schemas.microsoft.com/office/word/2012/wordml" xmlns:w16cex="http://schemas.microsoft.com/office/word/2018/wordml/cex" xmlns:w16cid="http://schemas.microsoft.com/office/word/2016/wordml/cid" xmlns:w16="http://schemas.microsoft.com/office/word/2018/wordml" xmlns:w16sdtdh="http://schemas.microsoft.com/office/word/2020/wordml/sdtdatahash" xmlns:w16se="http://schemas.microsoft.com/office/word/2015/wordml/symex" xmlns:wpg="http://schemas.microsoft.com/office/word/2010/wordprocessingGroup" xmlns:wpi="http://schemas.microsoft.com/office/word/2010/wordprocessingInk" xmlns:wne="http://schemas.microsoft.com/office/word/2006/wordml" xmlns:wps="http://schemas.microsoft.com/office/word/2010/wordprocessingShape" mc:Ignorable="w14 w15 w16se w16cid w16 w16cex w16sdtdh wp14">
+<w:numbering xmlns:wpc="http://schemas.microsoft.com/office/word/2010/wordprocessingCanvas" xmlns:cx="http://schemas.microsoft.com/office/drawing/2014/chartex" xmlns:cx1="http://schemas.microsoft.com/office/drawing/2015/9/8/chartex" xmlns:cx2="http://schemas.microsoft.com/office/drawing/2015/10/21/chartex" xmlns:cx3="http://schemas.microsoft.com/office/drawing/2016/5/9/chartex" xmlns:cx4="http://schemas.microsoft.com/office/drawing/2016/5/10/chartex" xmlns:cx5="http://schemas.microsoft.com/office/drawing/2016/5/11/chartex" xmlns:cx6="http://schemas.microsoft.com/office/drawing/2016/5/12/chartex" xmlns:cx7="http://schemas.microsoft.com/office/drawing/2016/5/13/chartex" xmlns:cx8="http://schemas.microsoft.com/office/drawing/2016/5/14/chartex" xmlns:mc="http://schemas.openxmlformats.org/markup-compatibility/2006" xmlns:aink="http://schemas.microsoft.com/office/drawing/2016/ink" xmlns:am3d="http://schemas.microsoft.com/office/drawing/2017/model3d" xmlns:o="urn:schemas-microsoft-com:office:office" xmlns:oel="http://schemas.microsoft.com/office/2019/extlst" xmlns:r="http://schemas.openxmlformats.org/officeDocument/2006/relationships" xmlns:m="http://schemas.openxmlformats.org/officeDocument/2006/math" xmlns:v="urn:schemas-microsoft-com:vml" xmlns:wp14="http://schemas.microsoft.com/office/word/2010/wordprocessingDrawing" xmlns:wp="http://schemas.openxmlformats.org/drawingml/2006/wordprocessingDrawing" xmlns:w10="urn:schemas-microsoft-com:office:word" xmlns:w="http://schemas.openxmlformats.org/wordprocessingml/2006/main" xmlns:w14="http://schemas.microsoft.com/office/word/2010/wordml" xmlns:w15="http://schemas.microsoft.com/office/word/2012/wordml" xmlns:w16cex="http://schemas.microsoft.com/office/word/2018/wordml/cex" xmlns:w16cid="http://schemas.microsoft.com/office/word/2016/wordml/cid" xmlns:w16="http://schemas.microsoft.com/office/word/2018/wordml" xmlns:w16sdtdh="http://schemas.microsoft.com/office/word/2020/wordml/sdtdatahash" xmlns:w16se="http://schemas.microsoft.com/office/word/2015/wordml/symex" xmlns:wpg="http://schemas.microsoft.com/office/word/2010/wordprocessingGroup" xmlns:wpi="http://schemas.microsoft.com/office/word/2010/wordprocessingInk" xmlns:wne="http://schemas.microsoft.com/office/word/2006/wordml" xmlns:wps="http://schemas.microsoft.com/office/word/2010/wordprocessingShape" mc:Ignorable="w14 w15 w16se w16cid w16 w16cex w16sdtdh wp14">
   <w:abstractNum w:abstractNumId="0" w15:restartNumberingAfterBreak="0">
     <w:nsid w:val="0A272BFB"/>
     <w:multiLevelType w:val="hybridMultilevel"/>

</xml_diff>

<commit_message>
I think this is it for real)
</commit_message>
<xml_diff>
--- a/README.docx
+++ b/README.docx
@@ -29,7 +29,19 @@
     </w:p>
     <w:p>
       <w:r>
-        <w:t xml:space="preserve">You can open the index.html file and everything should work. If not you can also access the visualisation at </w:t>
+        <w:t>You can open the index.html file and everything should work.</w:t>
+      </w:r>
+      <w:r>
+        <w:t xml:space="preserve"> Best viewed in google Chrome.</w:t>
+      </w:r>
+      <w:r>
+        <w:t xml:space="preserve"> If </w:t>
+      </w:r>
+      <w:r>
+        <w:t>this does not work</w:t>
+      </w:r>
+      <w:r>
+        <w:t xml:space="preserve"> you can also access the visualisation at </w:t>
       </w:r>
       <w:hyperlink r:id="rId5" w:history="1">
         <w:r>

</xml_diff>